<commit_message>
feat: Done Functional Safety Concept
</commit_message>
<xml_diff>
--- a/Files/01 Safety Plan.docx
+++ b/Files/01 Safety Plan.docx
@@ -548,35 +548,29 @@
     </w:tbl>
     <w:p>
       <w:pPr>
+        <w:rPr>
+          <w:sz w:val="40"/>
+          <w:szCs w:val="40"/>
+        </w:rPr>
+      </w:pPr>
+      <w:r>
+        <w:br w:type="page"/>
+      </w:r>
+    </w:p>
+    <w:p>
+      <w:pPr>
         <w:pStyle w:val="Heading1"/>
         <w:widowControl w:val="0"/>
         <w:spacing w:before="480" w:after="180" w:line="240" w:lineRule="auto"/>
         <w:contextualSpacing w:val="0"/>
-      </w:pPr>
-    </w:p>
-    <w:p>
-      <w:pPr>
-        <w:rPr>
-          <w:sz w:val="40"/>
-          <w:szCs w:val="40"/>
-        </w:rPr>
-      </w:pPr>
-      <w:r>
-        <w:br w:type="page"/>
-      </w:r>
-    </w:p>
-    <w:p>
-      <w:pPr>
-        <w:pStyle w:val="Heading1"/>
-        <w:widowControl w:val="0"/>
-        <w:spacing w:before="480" w:after="180" w:line="240" w:lineRule="auto"/>
-        <w:contextualSpacing w:val="0"/>
         <w:rPr>
           <w:b/>
           <w:color w:val="B7B7B7"/>
         </w:rPr>
       </w:pPr>
       <w:bookmarkStart w:id="7" w:name="_Toc495177782"/>
+      <w:bookmarkStart w:id="8" w:name="_Hlk495519556"/>
+      <w:bookmarkStart w:id="9" w:name="_GoBack"/>
       <w:r>
         <w:lastRenderedPageBreak/>
         <w:t>Table of Contents</w:t>
@@ -1483,8 +1477,6 @@
               <w:fldChar w:fldCharType="end"/>
             </w:r>
           </w:hyperlink>
-          <w:bookmarkStart w:id="8" w:name="_GoBack"/>
-          <w:bookmarkEnd w:id="8"/>
         </w:p>
         <w:p>
           <w:pPr>
@@ -1738,6 +1730,8 @@
         <w:br w:type="page"/>
       </w:r>
     </w:p>
+    <w:bookmarkEnd w:id="8"/>
+    <w:bookmarkEnd w:id="9"/>
     <w:p>
       <w:pPr>
         <w:rPr>
@@ -1753,11 +1747,11 @@
         <w:spacing w:before="480" w:after="180" w:line="240" w:lineRule="auto"/>
         <w:contextualSpacing w:val="0"/>
       </w:pPr>
-      <w:bookmarkStart w:id="9" w:name="_Toc495177783"/>
+      <w:bookmarkStart w:id="10" w:name="_Toc495177783"/>
       <w:r>
         <w:t>Introduction</w:t>
       </w:r>
-      <w:bookmarkEnd w:id="9"/>
+      <w:bookmarkEnd w:id="10"/>
     </w:p>
     <w:p/>
     <w:p>
@@ -1765,11 +1759,11 @@
         <w:pStyle w:val="Heading2"/>
         <w:contextualSpacing w:val="0"/>
       </w:pPr>
-      <w:bookmarkStart w:id="10" w:name="_Toc495177784"/>
+      <w:bookmarkStart w:id="11" w:name="_Toc495177784"/>
       <w:r>
         <w:t>Purpose of the Safety Plan</w:t>
       </w:r>
-      <w:bookmarkEnd w:id="10"/>
+      <w:bookmarkEnd w:id="11"/>
     </w:p>
     <w:p>
       <w:pPr>
@@ -1832,11 +1826,11 @@
           <w:color w:val="B7B7B7"/>
         </w:rPr>
       </w:pPr>
-      <w:bookmarkStart w:id="11" w:name="_Toc495177785"/>
+      <w:bookmarkStart w:id="12" w:name="_Toc495177785"/>
       <w:r>
         <w:t>Scope of the Project</w:t>
       </w:r>
-      <w:bookmarkEnd w:id="11"/>
+      <w:bookmarkEnd w:id="12"/>
     </w:p>
     <w:p>
       <w:r>
@@ -1905,11 +1899,11 @@
           <w:color w:val="B7B7B7"/>
         </w:rPr>
       </w:pPr>
-      <w:bookmarkStart w:id="12" w:name="_Toc495177786"/>
+      <w:bookmarkStart w:id="13" w:name="_Toc495177786"/>
       <w:r>
         <w:t>Deliverables of the Project</w:t>
       </w:r>
-      <w:bookmarkEnd w:id="12"/>
+      <w:bookmarkEnd w:id="13"/>
     </w:p>
     <w:p>
       <w:r>
@@ -1958,12 +1952,12 @@
         <w:pStyle w:val="Heading1"/>
         <w:contextualSpacing w:val="0"/>
       </w:pPr>
-      <w:bookmarkStart w:id="13" w:name="_Toc495177787"/>
+      <w:bookmarkStart w:id="14" w:name="_Toc495177787"/>
       <w:r>
         <w:lastRenderedPageBreak/>
         <w:t>Item Definition</w:t>
       </w:r>
-      <w:bookmarkEnd w:id="13"/>
+      <w:bookmarkEnd w:id="14"/>
     </w:p>
     <w:p/>
     <w:p>
@@ -2086,14 +2080,27 @@
       <w:r>
         <w:t xml:space="preserve">Figure </w:t>
       </w:r>
-      <w:fldSimple w:instr=" SEQ Figure \* ARABIC ">
-        <w:r>
-          <w:rPr>
-            <w:noProof/>
-          </w:rPr>
-          <w:t>1</w:t>
-        </w:r>
-      </w:fldSimple>
+      <w:r>
+        <w:fldChar w:fldCharType="begin"/>
+      </w:r>
+      <w:r>
+        <w:instrText xml:space="preserve"> SEQ Figure \* ARABIC </w:instrText>
+      </w:r>
+      <w:r>
+        <w:fldChar w:fldCharType="separate"/>
+      </w:r>
+      <w:r>
+        <w:rPr>
+          <w:noProof/>
+        </w:rPr>
+        <w:t>1</w:t>
+      </w:r>
+      <w:r>
+        <w:rPr>
+          <w:noProof/>
+        </w:rPr>
+        <w:fldChar w:fldCharType="end"/>
+      </w:r>
       <w:r>
         <w:t xml:space="preserve"> - Lane assistance system architecture</w:t>
       </w:r>
@@ -2233,23 +2240,23 @@
         <w:pStyle w:val="Heading1"/>
         <w:contextualSpacing w:val="0"/>
       </w:pPr>
-      <w:bookmarkStart w:id="14" w:name="_Toc495177788"/>
+      <w:bookmarkStart w:id="15" w:name="_Toc495177788"/>
       <w:r>
         <w:lastRenderedPageBreak/>
         <w:t>Goals and Measures</w:t>
       </w:r>
-      <w:bookmarkEnd w:id="14"/>
+      <w:bookmarkEnd w:id="15"/>
     </w:p>
     <w:p>
       <w:pPr>
         <w:pStyle w:val="Heading2"/>
         <w:contextualSpacing w:val="0"/>
       </w:pPr>
-      <w:bookmarkStart w:id="15" w:name="_Toc495177789"/>
+      <w:bookmarkStart w:id="16" w:name="_Toc495177789"/>
       <w:r>
         <w:t>Goals</w:t>
       </w:r>
-      <w:bookmarkEnd w:id="15"/>
+      <w:bookmarkEnd w:id="16"/>
     </w:p>
     <w:p>
       <w:pPr>
@@ -2265,11 +2272,11 @@
         <w:pStyle w:val="Heading2"/>
         <w:contextualSpacing w:val="0"/>
       </w:pPr>
-      <w:bookmarkStart w:id="16" w:name="_Toc495177790"/>
+      <w:bookmarkStart w:id="17" w:name="_Toc495177790"/>
       <w:r>
         <w:t>Measures</w:t>
       </w:r>
-      <w:bookmarkEnd w:id="16"/>
+      <w:bookmarkEnd w:id="17"/>
     </w:p>
     <w:tbl>
       <w:tblPr>
@@ -2953,12 +2960,12 @@
         <w:pStyle w:val="Heading1"/>
         <w:contextualSpacing w:val="0"/>
       </w:pPr>
-      <w:bookmarkStart w:id="17" w:name="_Toc495177791"/>
+      <w:bookmarkStart w:id="18" w:name="_Toc495177791"/>
       <w:r>
         <w:lastRenderedPageBreak/>
         <w:t>Safety Culture</w:t>
       </w:r>
-      <w:bookmarkEnd w:id="17"/>
+      <w:bookmarkEnd w:id="18"/>
     </w:p>
     <w:p/>
     <w:p>
@@ -3444,12 +3451,12 @@
         <w:pStyle w:val="Heading1"/>
         <w:contextualSpacing w:val="0"/>
       </w:pPr>
-      <w:bookmarkStart w:id="18" w:name="_Toc495177792"/>
+      <w:bookmarkStart w:id="19" w:name="_Toc495177792"/>
       <w:r>
         <w:lastRenderedPageBreak/>
         <w:t>Safety Lifecycle Tailoring</w:t>
       </w:r>
-      <w:bookmarkEnd w:id="18"/>
+      <w:bookmarkEnd w:id="19"/>
     </w:p>
     <w:p/>
     <w:p>
@@ -3457,37 +3464,7 @@
         <w:ind w:firstLine="720"/>
       </w:pPr>
       <w:r>
-        <w:t>The</w:t>
-      </w:r>
-      <w:r>
-        <w:t xml:space="preserve"> safety lifecycle phases </w:t>
-      </w:r>
-      <w:r>
-        <w:t>that are in scope of this project are c</w:t>
-      </w:r>
-      <w:r>
-        <w:t>oncept phase</w:t>
-      </w:r>
-      <w:r>
-        <w:t>, product d</w:t>
-      </w:r>
-      <w:r>
-        <w:t>evelopment at the</w:t>
-      </w:r>
-      <w:r>
-        <w:t xml:space="preserve"> system l</w:t>
-      </w:r>
-      <w:r>
-        <w:t>evel</w:t>
-      </w:r>
-      <w:r>
-        <w:t xml:space="preserve"> and product development at the software l</w:t>
-      </w:r>
-      <w:r>
-        <w:t>evel</w:t>
-      </w:r>
-      <w:r>
-        <w:t>.</w:t>
+        <w:t>The safety lifecycle phases that are in scope of this project are concept phase, product development at the system level and product development at the software level.</w:t>
       </w:r>
     </w:p>
     <w:p/>
@@ -3496,19 +3473,7 @@
         <w:ind w:firstLine="720"/>
       </w:pPr>
       <w:r>
-        <w:t>On the other hand, product development at the hardware l</w:t>
-      </w:r>
-      <w:r>
-        <w:t>evel</w:t>
-      </w:r>
-      <w:r>
-        <w:t xml:space="preserve"> and production and o</w:t>
-      </w:r>
-      <w:r>
-        <w:t>peration</w:t>
-      </w:r>
-      <w:r>
-        <w:t xml:space="preserve"> are out of scope.</w:t>
+        <w:t>On the other hand, product development at the hardware level and production and operation are out of scope.</w:t>
       </w:r>
     </w:p>
     <w:p>
@@ -3521,12 +3486,12 @@
         <w:pStyle w:val="Heading1"/>
         <w:contextualSpacing w:val="0"/>
       </w:pPr>
-      <w:bookmarkStart w:id="19" w:name="_Toc495177793"/>
+      <w:bookmarkStart w:id="20" w:name="_Toc495177793"/>
       <w:r>
         <w:lastRenderedPageBreak/>
         <w:t>Roles</w:t>
       </w:r>
-      <w:bookmarkEnd w:id="19"/>
+      <w:bookmarkEnd w:id="20"/>
     </w:p>
     <w:p/>
     <w:tbl>
@@ -3840,12 +3805,12 @@
         <w:pStyle w:val="Heading1"/>
         <w:contextualSpacing w:val="0"/>
       </w:pPr>
-      <w:bookmarkStart w:id="20" w:name="_Toc495177794"/>
+      <w:bookmarkStart w:id="21" w:name="_Toc495177794"/>
       <w:r>
         <w:lastRenderedPageBreak/>
         <w:t>Development Interface Agreement</w:t>
       </w:r>
-      <w:bookmarkEnd w:id="20"/>
+      <w:bookmarkEnd w:id="21"/>
     </w:p>
     <w:p/>
     <w:p>
@@ -3943,12 +3908,12 @@
         <w:pStyle w:val="Heading1"/>
         <w:contextualSpacing w:val="0"/>
       </w:pPr>
-      <w:bookmarkStart w:id="21" w:name="_Toc495177795"/>
+      <w:bookmarkStart w:id="22" w:name="_Toc495177795"/>
       <w:r>
         <w:lastRenderedPageBreak/>
         <w:t>Confirmation Measures</w:t>
       </w:r>
-      <w:bookmarkEnd w:id="21"/>
+      <w:bookmarkEnd w:id="22"/>
     </w:p>
     <w:p/>
     <w:p>
@@ -3956,16 +3921,7 @@
         <w:ind w:firstLine="720"/>
       </w:pPr>
       <w:r>
-        <w:t xml:space="preserve">There are two main purpose of confirmation measures, </w:t>
-      </w:r>
-      <w:r>
-        <w:t>that a functional safety project conforms to ISO 26262, and</w:t>
-      </w:r>
-      <w:r>
-        <w:t xml:space="preserve"> </w:t>
-      </w:r>
-      <w:r>
-        <w:t>that the project really does make the vehicle safer.</w:t>
+        <w:t>There are two main purpose of confirmation measures, that a functional safety project conforms to ISO 26262, and that the project really does make the vehicle safer.</w:t>
       </w:r>
     </w:p>
     <w:p/>
@@ -5689,7 +5645,7 @@
 </file>
 
 <file path=customXml/itemProps1.xml><?xml version="1.0" encoding="utf-8"?>
-<ds:datastoreItem xmlns:ds="http://schemas.openxmlformats.org/officeDocument/2006/customXml" ds:itemID="{330194C2-4224-4332-B097-BD27691DDA56}">
+<ds:datastoreItem xmlns:ds="http://schemas.openxmlformats.org/officeDocument/2006/customXml" ds:itemID="{C357BD2C-3FFD-4C52-BA5F-10EB6D7D9481}">
   <ds:schemaRefs>
     <ds:schemaRef ds:uri="http://schemas.openxmlformats.org/officeDocument/2006/bibliography"/>
   </ds:schemaRefs>

</xml_diff>

<commit_message>
feat: Export PDF files
</commit_message>
<xml_diff>
--- a/Files/01 Safety Plan.docx
+++ b/Files/01 Safety Plan.docx
@@ -15,7 +15,9 @@
         </w:rPr>
       </w:pPr>
       <w:bookmarkStart w:id="0" w:name="_gc2pz7m8v7e" w:colFirst="0" w:colLast="0"/>
+      <w:bookmarkStart w:id="1" w:name="_GoBack"/>
       <w:bookmarkEnd w:id="0"/>
+      <w:bookmarkEnd w:id="1"/>
       <w:r>
         <w:rPr>
           <w:noProof/>
@@ -128,8 +130,8 @@
           <w:szCs w:val="48"/>
         </w:rPr>
       </w:pPr>
-      <w:bookmarkStart w:id="1" w:name="_26sbew8fa0gp" w:colFirst="0" w:colLast="0"/>
-      <w:bookmarkEnd w:id="1"/>
+      <w:bookmarkStart w:id="2" w:name="_26sbew8fa0gp" w:colFirst="0" w:colLast="0"/>
+      <w:bookmarkEnd w:id="2"/>
     </w:p>
     <w:p>
       <w:pPr>
@@ -141,8 +143,8 @@
           <w:szCs w:val="48"/>
         </w:rPr>
       </w:pPr>
-      <w:bookmarkStart w:id="2" w:name="_1v0rwb789wl3" w:colFirst="0" w:colLast="0"/>
-      <w:bookmarkEnd w:id="2"/>
+      <w:bookmarkStart w:id="3" w:name="_1v0rwb789wl3" w:colFirst="0" w:colLast="0"/>
+      <w:bookmarkEnd w:id="3"/>
     </w:p>
     <w:p>
       <w:pPr>
@@ -153,8 +155,8 @@
           <w:szCs w:val="48"/>
         </w:rPr>
       </w:pPr>
-      <w:bookmarkStart w:id="3" w:name="_2468oyeg0eef" w:colFirst="0" w:colLast="0"/>
-      <w:bookmarkEnd w:id="3"/>
+      <w:bookmarkStart w:id="4" w:name="_2468oyeg0eef" w:colFirst="0" w:colLast="0"/>
+      <w:bookmarkEnd w:id="4"/>
     </w:p>
     <w:p/>
     <w:p/>
@@ -164,8 +166,8 @@
         <w:contextualSpacing w:val="0"/>
         <w:jc w:val="right"/>
       </w:pPr>
-      <w:bookmarkStart w:id="4" w:name="_ug35toubx59n" w:colFirst="0" w:colLast="0"/>
-      <w:bookmarkEnd w:id="4"/>
+      <w:bookmarkStart w:id="5" w:name="_ug35toubx59n" w:colFirst="0" w:colLast="0"/>
+      <w:bookmarkEnd w:id="5"/>
       <w:r>
         <w:rPr>
           <w:sz w:val="48"/>
@@ -222,8 +224,8 @@
           <w:szCs w:val="48"/>
         </w:rPr>
       </w:pPr>
-      <w:bookmarkStart w:id="5" w:name="_ryo483hmgvs6" w:colFirst="0" w:colLast="0"/>
-      <w:bookmarkEnd w:id="5"/>
+      <w:bookmarkStart w:id="6" w:name="_ryo483hmgvs6" w:colFirst="0" w:colLast="0"/>
+      <w:bookmarkEnd w:id="6"/>
       <w:r>
         <w:rPr>
           <w:noProof/>
@@ -311,12 +313,12 @@
         <w:spacing w:before="480" w:after="180" w:line="240" w:lineRule="auto"/>
         <w:contextualSpacing w:val="0"/>
       </w:pPr>
-      <w:bookmarkStart w:id="6" w:name="_Toc495177781"/>
+      <w:bookmarkStart w:id="7" w:name="_Toc495177781"/>
       <w:r>
         <w:lastRenderedPageBreak/>
         <w:t>Document history</w:t>
       </w:r>
-      <w:bookmarkEnd w:id="6"/>
+      <w:bookmarkEnd w:id="7"/>
     </w:p>
     <w:p/>
     <w:p/>
@@ -568,14 +570,13 @@
           <w:color w:val="B7B7B7"/>
         </w:rPr>
       </w:pPr>
-      <w:bookmarkStart w:id="7" w:name="_Toc495177782"/>
-      <w:bookmarkStart w:id="8" w:name="_Hlk495519556"/>
-      <w:bookmarkStart w:id="9" w:name="_GoBack"/>
+      <w:bookmarkStart w:id="8" w:name="_Toc495177782"/>
+      <w:bookmarkStart w:id="9" w:name="_Hlk495519556"/>
       <w:r>
         <w:lastRenderedPageBreak/>
         <w:t>Table of Contents</w:t>
       </w:r>
-      <w:bookmarkEnd w:id="7"/>
+      <w:bookmarkEnd w:id="8"/>
     </w:p>
     <w:p>
       <w:pPr>
@@ -1730,7 +1731,6 @@
         <w:br w:type="page"/>
       </w:r>
     </w:p>
-    <w:bookmarkEnd w:id="8"/>
     <w:bookmarkEnd w:id="9"/>
     <w:p>
       <w:pPr>
@@ -2080,27 +2080,14 @@
       <w:r>
         <w:t xml:space="preserve">Figure </w:t>
       </w:r>
-      <w:r>
-        <w:fldChar w:fldCharType="begin"/>
-      </w:r>
-      <w:r>
-        <w:instrText xml:space="preserve"> SEQ Figure \* ARABIC </w:instrText>
-      </w:r>
-      <w:r>
-        <w:fldChar w:fldCharType="separate"/>
-      </w:r>
-      <w:r>
-        <w:rPr>
-          <w:noProof/>
-        </w:rPr>
-        <w:t>1</w:t>
-      </w:r>
-      <w:r>
-        <w:rPr>
-          <w:noProof/>
-        </w:rPr>
-        <w:fldChar w:fldCharType="end"/>
-      </w:r>
+      <w:fldSimple w:instr=" SEQ Figure \* ARABIC ">
+        <w:r>
+          <w:rPr>
+            <w:noProof/>
+          </w:rPr>
+          <w:t>1</w:t>
+        </w:r>
+      </w:fldSimple>
       <w:r>
         <w:t xml:space="preserve"> - Lane assistance system architecture</w:t>
       </w:r>
@@ -5645,7 +5632,7 @@
 </file>
 
 <file path=customXml/itemProps1.xml><?xml version="1.0" encoding="utf-8"?>
-<ds:datastoreItem xmlns:ds="http://schemas.openxmlformats.org/officeDocument/2006/customXml" ds:itemID="{C357BD2C-3FFD-4C52-BA5F-10EB6D7D9481}">
+<ds:datastoreItem xmlns:ds="http://schemas.openxmlformats.org/officeDocument/2006/customXml" ds:itemID="{0CF49EF7-782F-4C14-80EE-067FDD49511F}">
   <ds:schemaRefs>
     <ds:schemaRef ds:uri="http://schemas.openxmlformats.org/officeDocument/2006/bibliography"/>
   </ds:schemaRefs>

</xml_diff>